<commit_message>
Update report (module 6)
</commit_message>
<xml_diff>
--- a/module6/IT3105 - module6.docx
+++ b/module6/IT3105 - module6.docx
@@ -33,13 +33,7 @@
     </w:p>
     <w:p>
       <w:r>
-        <w:t xml:space="preserve">1 hidden layer, 40 hidden nodes, </w:t>
-      </w:r>
-      <w:r>
-        <w:t>activation function=</w:t>
-      </w:r>
-      <w:r>
-        <w:t>RLU, learning rate=0.1, momentum=0.9</w:t>
+        <w:t>1 hidden layer, 40 hidden nodes, activation function=RLU, learning rate=0.1, momentum=0.9</w:t>
       </w:r>
     </w:p>
     <w:p>
@@ -48,6 +42,9 @@
       </w:r>
       <w:r>
         <w:t xml:space="preserve"> I will use preprocessing method number 2 (more details about that later) for these stats.</w:t>
+      </w:r>
+      <w:r>
+        <w:t xml:space="preserve"> Since the Welch t-test is not really an apt statistic (the data doesn’t have gaussian distribution), I will not use it to compare the results.</w:t>
       </w:r>
     </w:p>
     <w:p>
@@ -272,10 +269,7 @@
               <w:t xml:space="preserve">1 hidden layer, </w:t>
             </w:r>
             <w:r>
-              <w:t>4</w:t>
-            </w:r>
-            <w:r>
-              <w:t>0</w:t>
+              <w:t>40</w:t>
             </w:r>
             <w:r>
               <w:t xml:space="preserve"> nodes</w:t>
@@ -303,10 +297,7 @@
               <w:t xml:space="preserve">1 hidden layer, </w:t>
             </w:r>
             <w:r>
-              <w:t>16</w:t>
-            </w:r>
-            <w:r>
-              <w:t>0</w:t>
+              <w:t>160</w:t>
             </w:r>
             <w:r>
               <w:t xml:space="preserve"> nodes</w:t>
@@ -984,16 +975,7 @@
                     <w:rPr>
                       <w:rFonts w:ascii="Cambria Math" w:hAnsi="Cambria Math"/>
                     </w:rPr>
-                    <m:t xml:space="preserve">if </m:t>
-                  </m:r>
-                  <m:r>
-                    <m:rPr>
-                      <m:nor/>
-                    </m:rPr>
-                    <w:rPr>
-                      <w:rFonts w:ascii="Cambria Math" w:hAnsi="Cambria Math"/>
-                    </w:rPr>
-                    <m:t>there is a neighbour with the same value</m:t>
+                    <m:t>if there is a neighbour with the same value</m:t>
                   </m:r>
                 </m:e>
               </m:mr>
@@ -1169,22 +1151,7 @@
     </w:p>
     <w:p>
       <w:r>
-        <w:t>500 runs of 2048 yiel</w:t>
-      </w:r>
-      <w:r>
-        <w:t>ded an average max tile of 292</w:t>
-      </w:r>
-      <w:r>
-        <w:t>. The 1024 tile w</w:t>
-      </w:r>
-      <w:r>
-        <w:t>as achieved three times</w:t>
-      </w:r>
-      <w:r>
-        <w:t>.</w:t>
-      </w:r>
-      <w:r>
-        <w:t xml:space="preserve"> This means that the second form of preprocessing is better than the first.</w:t>
+        <w:t>500 runs of 2048 yielded an average max tile of 292. The 1024 tile was achieved three times. This means that the second form of preprocessing is better than the first.</w:t>
       </w:r>
       <w:r>
         <w:t xml:space="preserve"> That’s not surprising, because the extra board representation nodes make it easier for the ANN to extract significant data about each board state.</w:t>
@@ -1209,10 +1176,7 @@
     </w:p>
     <w:p>
       <w:r>
-        <w:t>The data set is based on 100 games of 2048 played by</w:t>
-      </w:r>
-      <w:r>
-        <w:t xml:space="preserve"> a player that plays using a simple technique:</w:t>
+        <w:t>The data set is based on 100 games of 2048 played by a player that plays using a simple technique:</w:t>
       </w:r>
     </w:p>
     <w:p>
@@ -1244,13 +1208,22 @@
     </w:p>
     <w:p>
       <w:r>
-        <w:t>Because each move is determined by not only the current board state, but also the two previous moves, the ANN could not be trained to perfectly mimic the playing style of the player. If the ANN would take in board states and/or previous moves, then it would be able to better mimic the player. In other words, it would achieve a higher accuracy.</w:t>
-      </w:r>
-      <w:r>
-        <w:t xml:space="preserve"> My ANN currently gets an accuracy of around 75 %, which is probably close to the theoretical max given that the ANN does not know about the previous two moves.</w:t>
-      </w:r>
-      <w:r>
-        <w:t xml:space="preserve"> Also, one other point is that the ANN will not be smarter or better than the player that generated the data set.</w:t>
+        <w:t xml:space="preserve">Because each move is determined by not only the current board state, but also the two previous moves, the ANN could not be trained to perfectly mimic the playing style of the player. If the ANN would take in </w:t>
+      </w:r>
+      <w:r>
+        <w:t xml:space="preserve">previous </w:t>
+      </w:r>
+      <w:r>
+        <w:t xml:space="preserve">board states and/or </w:t>
+      </w:r>
+      <w:r>
+        <w:t xml:space="preserve">previous chosen </w:t>
+      </w:r>
+      <w:r>
+        <w:t>moves, then it would be able to better mimic the player. In other words, it would achieve a higher accuracy.</w:t>
+      </w:r>
+      <w:r>
+        <w:t xml:space="preserve"> My ANN currently gets an accuracy of around 75 %, which is probably close to the theoretical max given that the ANN does not know about previous moves.</w:t>
       </w:r>
     </w:p>
     <w:p>
@@ -1263,7 +1236,13 @@
     </w:p>
     <w:p>
       <w:r>
-        <w:t>The AI is pretty good at choosing legal moves. In most cases left, right or up is chosen based on the current board state. It doesn’t pull down unless it has to. This is important</w:t>
+        <w:t>The AI is pretty good at choosing legal moves. In most cases left, right or up is chosen based</w:t>
+      </w:r>
+      <w:r>
+        <w:t xml:space="preserve"> on the current board state. Most of the times it pulls down is because that is the only option</w:t>
+      </w:r>
+      <w:r>
+        <w:t>. This is important</w:t>
       </w:r>
       <w:r>
         <w:t xml:space="preserve"> for the “success” of the AI</w:t>
@@ -1271,24 +1250,46 @@
       <w:r>
         <w:t>. The fact that the AI is playing against one side (up) makes it easily better than a random player.</w:t>
       </w:r>
-    </w:p>
-    <w:p>
-      <w:r>
-        <w:t>An interesting fact about the playing style is that the max tile is almost never in the corner. Instead it is in one of the center tiles in the upper row. This works well for tiles up to 256 and often 512, but getting a higher tile typically requires more sophisticated technique.</w:t>
+      <w:r>
+        <w:t xml:space="preserve"> But still</w:t>
+      </w:r>
+      <w:r>
+        <w:t xml:space="preserve">, </w:t>
+      </w:r>
+      <w:r>
+        <w:t xml:space="preserve">the ANN is only as “smart” as </w:t>
+      </w:r>
+      <w:r>
+        <w:t>the player that generated the data set.</w:t>
+      </w:r>
+      <w:r>
+        <w:t xml:space="preserve"> It’s not really good. It cannot see complex patterns (snake, for example) and it doesn’t think moves ahead.</w:t>
+      </w:r>
+    </w:p>
+    <w:p>
+      <w:r>
+        <w:t>An interesting fact about the playing style is that the max tile is almost never in the corner. Instead it is in one of the center tiles in the upper row.</w:t>
+      </w:r>
+      <w:r>
+        <w:t xml:space="preserve"> </w:t>
+      </w:r>
+      <w:r>
+        <w:t>This works well for tiles up to 256 and often 512, but getting a higher tile typically requires more sophisticated technique.</w:t>
+      </w:r>
+      <w:r>
+        <w:t xml:space="preserve"> Moreover, the playing style is fairly good at avoiding the problem where small values get stuck beside larger tiles. </w:t>
+      </w:r>
+      <w:r>
+        <w:t>Next are some screenshots from a game of 2048 played by the AI:</w:t>
       </w:r>
       <w:bookmarkStart w:id="0" w:name="_GoBack"/>
       <w:bookmarkEnd w:id="0"/>
     </w:p>
     <w:p>
       <w:r>
-        <w:t>Next are some screenshots from a game of 2048 played by the AI</w:t>
-      </w:r>
-      <w:r>
-        <w:t>:</w:t>
-      </w:r>
-    </w:p>
-    <w:p>
-      <w:r>
+        <w:rPr>
+          <w:noProof/>
+        </w:rPr>
         <w:drawing>
           <wp:inline distT="0" distB="0" distL="0" distR="0" wp14:anchorId="10AC0A84" wp14:editId="1B5F0539">
             <wp:extent cx="5972810" cy="1282700"/>
@@ -1401,7 +1402,7 @@
     </w:p>
     <w:sectPr>
       <w:pgSz w:w="12240" w:h="15840"/>
-      <w:pgMar w:top="1417" w:right="1417" w:bottom="1417" w:left="1417" w:header="709" w:footer="709" w:gutter="0"/>
+      <w:pgMar w:top="1361" w:right="1418" w:bottom="1361" w:left="1418" w:header="709" w:footer="709" w:gutter="0"/>
       <w:cols w:space="708"/>
       <w:docGrid w:linePitch="360"/>
     </w:sectPr>

</xml_diff>